<commit_message>
Update MS Azure 102 Course Guidline and Roadmap.docx
</commit_message>
<xml_diff>
--- a/MS Azure 102 Course Guidline and Roadmap.docx
+++ b/MS Azure 102 Course Guidline and Roadmap.docx
@@ -6,13 +6,14 @@
       <w:pPr>
         <w:spacing w:after="1092" w:line="259" w:lineRule="auto"/>
         <w:ind w:left="1" w:firstLine="0"/>
-        <w:jc w:val="center"/>
         <w:rPr>
           <w:b/>
           <w:color w:val="1A1A1A"/>
           <w:sz w:val="26"/>
         </w:rPr>
       </w:pPr>
+      <w:bookmarkStart w:id="0" w:name="_GoBack"/>
+      <w:bookmarkEnd w:id="0"/>
     </w:p>
     <w:p>
       <w:pPr>
@@ -31,15 +32,7 @@
           <w:color w:val="1A1A1A"/>
           <w:sz w:val="26"/>
         </w:rPr>
-        <w:t>M</w:t>
-      </w:r>
-      <w:r>
-        <w:rPr>
-          <w:b/>
-          <w:color w:val="1A1A1A"/>
-          <w:sz w:val="26"/>
-        </w:rPr>
-        <w:t>icrosoft Certified AI 102: Azure AI Engineer Associate</w:t>
+        <w:t>Microsoft Certified AI 102: Azure AI Engineer Associate</w:t>
       </w:r>
     </w:p>
     <w:p>
@@ -373,13 +366,7 @@
         <w:ind w:left="-5"/>
       </w:pPr>
       <w:r>
-        <w:t>Microsoft Azure AI engineers build, manage, and deploy AI solutions that make the most o</w:t>
-      </w:r>
-      <w:r>
-        <w:t>f Azure Cognitive Services and Azure services. Their responsibilities include participating in all phases of AI solutions development—from requirements definition and design to development, deployment, integration, maintenance, performance tuning, and moni</w:t>
-      </w:r>
-      <w:r>
-        <w:t>toring.</w:t>
+        <w:t>Microsoft Azure AI engineers build, manage, and deploy AI solutions that make the most of Azure Cognitive Services and Azure services. Their responsibilities include participating in all phases of AI solutions development—from requirements definition and design to development, deployment, integration, maintenance, performance tuning, and monitoring.</w:t>
       </w:r>
     </w:p>
     <w:p>
@@ -395,19 +382,10 @@
         <w:ind w:left="0" w:firstLine="0"/>
       </w:pPr>
       <w:r>
-        <w:t xml:space="preserve">Azure AI </w:t>
+        <w:t xml:space="preserve">Azure AI engineers have experience developing solutions that use languages such as Python or C# and should be able to use REST-based APIs and software development kits (SDKs) to build secure image processing, video processing, natural language processing (NLP), knowledge mining, and conversational AI solutions on Azure. They should be familiar with all methods of implementing AI solutions. Plus, they understand the components that make up the Azure AI portfolio and the available data storage options. </w:t>
       </w:r>
       <w:r>
-        <w:t>engineers have experience developing solutions that use languages such as Python or C# and should be able to use REST-based APIs and software development kits (SDKs) to build secure image processing, video processing, natural language processing (NLP), kno</w:t>
-      </w:r>
-      <w:r>
-        <w:t xml:space="preserve">wledge mining, and conversational AI solutions on Azure. They should be familiar with all methods of implementing AI solutions. Plus, they understand the components that make up the Azure AI portfolio and the available data storage options. </w:t>
-      </w:r>
-      <w:r>
-        <w:t>Azure AI engine</w:t>
-      </w:r>
-      <w:r>
-        <w:t>ers also need to understand and be able to apply responsible AI principles.</w:t>
+        <w:t>Azure AI engineers also need to understand and be able to apply responsible AI principles.</w:t>
       </w:r>
     </w:p>
     <w:p>
@@ -448,10 +426,7 @@
         </w:r>
       </w:hyperlink>
       <w:r>
-        <w:t xml:space="preserve"> </w:t>
-      </w:r>
-      <w:r>
-        <w:t>provided by Microsoft.</w:t>
+        <w:t xml:space="preserve"> provided by Microsoft.</w:t>
       </w:r>
     </w:p>
     <w:p>
@@ -502,10 +477,7 @@
         <w:ind w:left="-5"/>
       </w:pPr>
       <w:r>
-        <w:t>Microsoft provides a learning path on its website and all the content is available for</w:t>
-      </w:r>
-      <w:r>
-        <w:t xml:space="preserve"> free.</w:t>
+        <w:t>Microsoft provides a learning path on its website and all the content is available for free.</w:t>
       </w:r>
     </w:p>
     <w:p>
@@ -709,12 +681,7 @@
               <w:cnfStyle w:val="100000000000" w:firstRow="1" w:lastRow="0" w:firstColumn="0" w:lastColumn="0" w:oddVBand="0" w:evenVBand="0" w:oddHBand="0" w:evenHBand="0" w:firstRowFirstColumn="0" w:firstRowLastColumn="0" w:lastRowFirstColumn="0" w:lastRowLastColumn="0"/>
             </w:pPr>
             <w:r>
-              <w:t>Descriptio</w:t>
-            </w:r>
-            <w:bookmarkStart w:id="0" w:name="_GoBack"/>
-            <w:bookmarkEnd w:id="0"/>
-            <w:r>
-              <w:t>n (~32 hours)</w:t>
+              <w:t>Description (~32 hours)</w:t>
             </w:r>
           </w:p>
         </w:tc>
@@ -1220,10 +1187,7 @@
               </w:r>
             </w:hyperlink>
             <w:r>
-              <w:t>2 Modules | Time</w:t>
-            </w:r>
-            <w:r>
-              <w:t xml:space="preserve"> to Complete: 1 Hour 48 Mins</w:t>
+              <w:t>2 Modules | Time to Complete: 1 Hour 48 Mins</w:t>
             </w:r>
           </w:p>
         </w:tc>
@@ -1425,10 +1389,7 @@
               <w:cnfStyle w:val="000000100000" w:firstRow="0" w:lastRow="0" w:firstColumn="0" w:lastColumn="0" w:oddVBand="0" w:evenVBand="0" w:oddHBand="1" w:evenHBand="0" w:firstRowFirstColumn="0" w:firstRowLastColumn="0" w:lastRowFirstColumn="0" w:lastRowLastColumn="0"/>
             </w:pPr>
             <w:r>
-              <w:t>2 Modules | Time to Complete: 1 Hour 4</w:t>
-            </w:r>
-            <w:r>
-              <w:t>5 Mins</w:t>
+              <w:t>2 Modules | Time to Complete: 1 Hour 45 Mins</w:t>
             </w:r>
           </w:p>
         </w:tc>
@@ -1629,10 +1590,7 @@
               <w:cnfStyle w:val="000000000000" w:firstRow="0" w:lastRow="0" w:firstColumn="0" w:lastColumn="0" w:oddVBand="0" w:evenVBand="0" w:oddHBand="0" w:evenHBand="0" w:firstRowFirstColumn="0" w:firstRowLastColumn="0" w:lastRowFirstColumn="0" w:lastRowLastColumn="0"/>
             </w:pPr>
             <w:r>
-              <w:t>2</w:t>
-            </w:r>
-            <w:r>
-              <w:t xml:space="preserve"> Modules | Time to Complete: 2 Hours 2 Mins</w:t>
+              <w:t>2 Modules | Time to Complete: 2 Hours 2 Mins</w:t>
             </w:r>
           </w:p>
         </w:tc>

</xml_diff>